<commit_message>
updated cover letter and manuscript
</commit_message>
<xml_diff>
--- a/manuscript/JEP General/cover_letter.docx
+++ b/manuscript/JEP General/cover_letter.docx
@@ -1998,6 +1998,7 @@
       <w:pPr>
         <w:shd w:val="clear" w:color="auto" w:fill="FFFFFF"/>
         <w:spacing w:before="100" w:beforeAutospacing="1" w:after="100" w:afterAutospacing="1" w:line="276" w:lineRule="auto"/>
+        <w:ind w:firstLine="708"/>
         <w:rPr>
           <w:rFonts w:ascii="Arial" w:eastAsia="Times New Roman" w:hAnsi="Arial" w:cs="Arial"/>
           <w:color w:val="000000"/>
@@ -2217,7 +2218,7 @@
             <w:szCs w:val="22"/>
             <w:lang w:val="en-US"/>
           </w:rPr>
-          <w:t>ian.hussey@ugent.be</w:t>
+          <w:t>ian.hussey@icloud.com</w:t>
         </w:r>
       </w:hyperlink>
       <w:r>
@@ -3097,11 +3098,6 @@
     <w:lsdException w:name="Book Title" w:uiPriority="33" w:qFormat="1"/>
     <w:lsdException w:name="Bibliography" w:semiHidden="1" w:uiPriority="37" w:unhideWhenUsed="1"/>
     <w:lsdException w:name="TOC Heading" w:semiHidden="1" w:uiPriority="39" w:unhideWhenUsed="1" w:qFormat="1"/>
-    <w:lsdException w:name="Plain Table 5" w:semiHidden="1" w:unhideWhenUsed="1"/>
-    <w:lsdException w:name="Grid Table Light" w:semiHidden="1" w:unhideWhenUsed="1"/>
-    <w:lsdException w:name="Grid Table 1 Light" w:semiHidden="1" w:unhideWhenUsed="1"/>
-    <w:lsdException w:name="Grid Table 2" w:semiHidden="1" w:unhideWhenUsed="1"/>
-    <w:lsdException w:name="Grid Table 3" w:semiHidden="1" w:unhideWhenUsed="1"/>
     <w:lsdException w:name="Grid Table 4" w:uiPriority="49"/>
     <w:lsdException w:name="Grid Table 5 Dark" w:uiPriority="50"/>
     <w:lsdException w:name="Grid Table 6 Colorful" w:uiPriority="51"/>

</xml_diff>